<commit_message>
Modificado caso de aceptacion
Se ha eliminado un caso de aceptacion erróneo
</commit_message>
<xml_diff>
--- a/Docs/Test Plans/US402073-BloquearLaFuncionDeGiroDelMovil-TestPlan.docx
+++ b/Docs/Test Plans/US402073-BloquearLaFuncionDeGiroDelMovil-TestPlan.docx
@@ -323,7 +323,7 @@
           <w:rFonts w:ascii="Calibri" w:hAnsi="Calibri" w:cs="Calibri"/>
           <w:b/>
           <w:bCs/>
-          <w:sz w:val="22"/>
+          <w:sz w:val="24"/>
         </w:rPr>
       </w:pPr>
     </w:p>
@@ -385,7 +385,7 @@
         <w:rPr>
           <w:rFonts w:ascii="Calibri" w:hAnsi="Calibri" w:cs="Calibri"/>
           <w:color w:val="000000"/>
-          <w:sz w:val="22"/>
+          <w:sz w:val="24"/>
         </w:rPr>
       </w:pPr>
     </w:p>
@@ -440,7 +440,7 @@
         <w:rPr>
           <w:rFonts w:ascii="Calibri" w:hAnsi="Calibri" w:cs="Calibri"/>
           <w:color w:val="000000"/>
-          <w:sz w:val="22"/>
+          <w:sz w:val="24"/>
         </w:rPr>
       </w:pPr>
     </w:p>
@@ -494,7 +494,7 @@
         <w:rPr>
           <w:rFonts w:ascii="Calibri" w:hAnsi="Calibri" w:cs="Calibri"/>
           <w:color w:val="000000"/>
-          <w:sz w:val="22"/>
+          <w:sz w:val="24"/>
         </w:rPr>
       </w:pPr>
     </w:p>
@@ -536,6 +536,8 @@
         </w:rPr>
         <w:t>.</w:t>
       </w:r>
+      <w:bookmarkStart w:id="0" w:name="_GoBack"/>
+      <w:bookmarkEnd w:id="0"/>
     </w:p>
     <w:p>
       <w:pPr>
@@ -551,157 +553,6 @@
           <w:sz w:val="22"/>
         </w:rPr>
       </w:pPr>
-    </w:p>
-    <w:p>
-      <w:pPr>
-        <w:autoSpaceDE w:val="0"/>
-        <w:autoSpaceDN w:val="0"/>
-        <w:adjustRightInd w:val="0"/>
-        <w:spacing w:line="360" w:lineRule="auto"/>
-        <w:ind w:firstLine="708"/>
-        <w:jc w:val="both"/>
-        <w:rPr>
-          <w:rFonts w:ascii="Calibri" w:hAnsi="Calibri" w:cs="Calibri"/>
-          <w:color w:val="000000"/>
-          <w:sz w:val="24"/>
-        </w:rPr>
-      </w:pPr>
-      <w:r>
-        <w:rPr>
-          <w:rFonts w:ascii="Calibri" w:hAnsi="Calibri" w:cs="Calibri"/>
-          <w:b/>
-          <w:bCs/>
-          <w:color w:val="000000"/>
-          <w:sz w:val="24"/>
-        </w:rPr>
-        <w:t>BLOQGIROMOVIL</w:t>
-      </w:r>
-      <w:r>
-        <w:rPr>
-          <w:rFonts w:ascii="Calibri" w:hAnsi="Calibri" w:cs="Calibri"/>
-          <w:b/>
-          <w:bCs/>
-          <w:color w:val="000000"/>
-          <w:sz w:val="24"/>
-        </w:rPr>
-        <w:t>.B:</w:t>
-      </w:r>
-      <w:r>
-        <w:rPr>
-          <w:rFonts w:ascii="Calibri" w:hAnsi="Calibri" w:cs="Calibri"/>
-          <w:color w:val="000000"/>
-          <w:sz w:val="24"/>
-        </w:rPr>
-        <w:t xml:space="preserve"> </w:t>
-      </w:r>
-      <w:r>
-        <w:rPr>
-          <w:rFonts w:ascii="Calibri" w:hAnsi="Calibri" w:cs="Calibri"/>
-          <w:color w:val="000000"/>
-          <w:sz w:val="24"/>
-        </w:rPr>
-        <w:t>Error con la rotación</w:t>
-      </w:r>
-    </w:p>
-    <w:p>
-      <w:pPr>
-        <w:autoSpaceDE w:val="0"/>
-        <w:autoSpaceDN w:val="0"/>
-        <w:adjustRightInd w:val="0"/>
-        <w:spacing w:line="360" w:lineRule="auto"/>
-        <w:jc w:val="both"/>
-        <w:rPr>
-          <w:rFonts w:ascii="Calibri" w:hAnsi="Calibri" w:cs="Calibri"/>
-          <w:color w:val="000000"/>
-          <w:sz w:val="22"/>
-        </w:rPr>
-      </w:pPr>
-    </w:p>
-    <w:p>
-      <w:pPr>
-        <w:pStyle w:val="Prrafodelista"/>
-        <w:numPr>
-          <w:ilvl w:val="0"/>
-          <w:numId w:val="4"/>
-        </w:numPr>
-        <w:autoSpaceDE w:val="0"/>
-        <w:autoSpaceDN w:val="0"/>
-        <w:adjustRightInd w:val="0"/>
-        <w:spacing w:after="0" w:line="360" w:lineRule="auto"/>
-        <w:ind w:left="1428"/>
-        <w:jc w:val="both"/>
-        <w:rPr>
-          <w:rFonts w:eastAsiaTheme="minorHAnsi" w:cs="Calibri"/>
-          <w:color w:val="000000"/>
-          <w:sz w:val="24"/>
-          <w:szCs w:val="24"/>
-        </w:rPr>
-      </w:pPr>
-      <w:r>
-        <w:rPr>
-          <w:rFonts w:eastAsiaTheme="minorHAnsi" w:cs="Calibri"/>
-          <w:color w:val="000000"/>
-          <w:sz w:val="24"/>
-          <w:szCs w:val="24"/>
-        </w:rPr>
-        <w:t>El usuario rota su dispositivo.</w:t>
-      </w:r>
-    </w:p>
-    <w:p>
-      <w:pPr>
-        <w:autoSpaceDE w:val="0"/>
-        <w:autoSpaceDN w:val="0"/>
-        <w:adjustRightInd w:val="0"/>
-        <w:spacing w:line="360" w:lineRule="auto"/>
-        <w:ind w:left="708"/>
-        <w:jc w:val="both"/>
-        <w:rPr>
-          <w:rFonts w:ascii="Calibri" w:hAnsi="Calibri" w:cs="Calibri"/>
-          <w:color w:val="000000"/>
-          <w:sz w:val="24"/>
-        </w:rPr>
-      </w:pPr>
-    </w:p>
-    <w:p>
-      <w:pPr>
-        <w:pStyle w:val="Prrafodelista"/>
-        <w:numPr>
-          <w:ilvl w:val="0"/>
-          <w:numId w:val="4"/>
-        </w:numPr>
-        <w:tabs>
-          <w:tab w:val="left" w:pos="1234"/>
-        </w:tabs>
-        <w:autoSpaceDE w:val="0"/>
-        <w:autoSpaceDN w:val="0"/>
-        <w:adjustRightInd w:val="0"/>
-        <w:spacing w:after="0" w:line="360" w:lineRule="auto"/>
-        <w:ind w:left="1428"/>
-        <w:jc w:val="both"/>
-        <w:rPr>
-          <w:sz w:val="24"/>
-        </w:rPr>
-      </w:pPr>
-      <w:r>
-        <w:rPr>
-          <w:rFonts w:eastAsiaTheme="minorHAnsi" w:cs="Calibri"/>
-          <w:color w:val="000000"/>
-          <w:sz w:val="24"/>
-          <w:szCs w:val="24"/>
-        </w:rPr>
-        <w:t>La disposición de la interfaz cambia</w:t>
-      </w:r>
-      <w:r>
-        <w:rPr>
-          <w:rFonts w:eastAsiaTheme="minorHAnsi" w:cs="Calibri"/>
-          <w:color w:val="000000"/>
-          <w:sz w:val="24"/>
-          <w:szCs w:val="24"/>
-        </w:rPr>
-        <w:t>.</w:t>
-      </w:r>
-      <w:bookmarkStart w:id="0" w:name="_GoBack"/>
-      <w:bookmarkEnd w:id="0"/>
     </w:p>
     <w:sectPr>
       <w:headerReference w:type="default" r:id="rId8"/>
@@ -2720,7 +2571,7 @@
 </file>
 
 <file path=customXml/itemProps1.xml><?xml version="1.0" encoding="utf-8"?>
-<ds:datastoreItem xmlns:ds="http://schemas.openxmlformats.org/officeDocument/2006/customXml" ds:itemID="{BEC46F1B-F6D9-44DC-9C1C-F31F03A137A2}">
+<ds:datastoreItem xmlns:ds="http://schemas.openxmlformats.org/officeDocument/2006/customXml" ds:itemID="{33ADB1EB-84C0-4589-A80D-094EF9FE9087}">
   <ds:schemaRefs>
     <ds:schemaRef ds:uri="http://schemas.openxmlformats.org/officeDocument/2006/bibliography"/>
   </ds:schemaRefs>

</xml_diff>